<commit_message>
added whiteboard added teaching material
</commit_message>
<xml_diff>
--- a/esercizi/esercizi di programmazione.docx
+++ b/esercizi/esercizi di programmazione.docx
@@ -23,15 +23,7 @@
         </w:numPr>
       </w:pPr>
       <w:r>
-        <w:t xml:space="preserve">Scrivi il programma che legge </w:t>
-      </w:r>
-      <w:proofErr w:type="gramStart"/>
-      <w:r>
-        <w:t>10</w:t>
-      </w:r>
-      <w:proofErr w:type="gramEnd"/>
-      <w:r>
-        <w:t xml:space="preserve"> numeri e stampa il più grande</w:t>
+        <w:t>Scrivi il programma che legge 10 numeri e stampa il più grande</w:t>
       </w:r>
     </w:p>
     <w:p>
@@ -279,8 +271,115 @@
     <w:p>
       <w:pPr>
         <w:pStyle w:val="Paragrafoelenco"/>
-      </w:pPr>
+        <w:numPr>
+          <w:ilvl w:val="0"/>
+          <w:numId w:val="8"/>
+        </w:numPr>
+      </w:pPr>
+      <w:r>
+        <w:rPr>
+          <w:rFonts w:eastAsiaTheme="minorEastAsia"/>
+        </w:rPr>
+        <w:t xml:space="preserve">Scrivi il programma che legge </w:t>
+      </w:r>
+      <w:r>
+        <w:rPr>
+          <w:rFonts w:eastAsiaTheme="minorEastAsia"/>
+        </w:rPr>
+        <w:t>10 numeri e stampa il più piccolo</w:t>
+      </w:r>
     </w:p>
+    <w:p>
+      <w:pPr>
+        <w:pStyle w:val="Paragrafoelenco"/>
+        <w:numPr>
+          <w:ilvl w:val="0"/>
+          <w:numId w:val="8"/>
+        </w:numPr>
+      </w:pPr>
+      <w:r>
+        <w:rPr>
+          <w:rFonts w:eastAsiaTheme="minorEastAsia"/>
+        </w:rPr>
+        <w:t xml:space="preserve">Scrivi il programma che legge </w:t>
+      </w:r>
+      <w:r>
+        <w:rPr>
+          <w:rFonts w:eastAsiaTheme="minorEastAsia"/>
+        </w:rPr>
+        <w:t xml:space="preserve">una parola </w:t>
+      </w:r>
+      <w:r>
+        <w:rPr>
+          <w:rFonts w:eastAsiaTheme="minorEastAsia"/>
+        </w:rPr>
+        <w:t xml:space="preserve">e restituisce </w:t>
+      </w:r>
+      <w:r>
+        <w:rPr>
+          <w:rFonts w:eastAsiaTheme="minorEastAsia"/>
+          <w:i/>
+          <w:iCs/>
+        </w:rPr>
+        <w:t>giusto</w:t>
+      </w:r>
+      <w:r>
+        <w:rPr>
+          <w:rFonts w:eastAsiaTheme="minorEastAsia"/>
+        </w:rPr>
+        <w:t xml:space="preserve"> se </w:t>
+      </w:r>
+      <w:r>
+        <w:rPr>
+          <w:rFonts w:eastAsiaTheme="minorEastAsia"/>
+        </w:rPr>
+        <w:t>la parola corrisponde al giorno odierno (es: lunedì)</w:t>
+      </w:r>
+      <w:r>
+        <w:rPr>
+          <w:rFonts w:eastAsiaTheme="minorEastAsia"/>
+        </w:rPr>
+        <w:t xml:space="preserve">, </w:t>
+      </w:r>
+      <w:r>
+        <w:rPr>
+          <w:rFonts w:eastAsiaTheme="minorEastAsia"/>
+          <w:i/>
+          <w:iCs/>
+        </w:rPr>
+        <w:t>sbagliato</w:t>
+      </w:r>
+      <w:r>
+        <w:rPr>
+          <w:rFonts w:eastAsiaTheme="minorEastAsia"/>
+        </w:rPr>
+        <w:t xml:space="preserve"> </w:t>
+      </w:r>
+      <w:r>
+        <w:rPr>
+          <w:rFonts w:eastAsiaTheme="minorEastAsia"/>
+        </w:rPr>
+        <w:t xml:space="preserve">altrimenti. Per avere il giorno corrente utilizza la </w:t>
+      </w:r>
+      <w:r>
+        <w:rPr>
+          <w:rFonts w:eastAsiaTheme="minorEastAsia"/>
+        </w:rPr>
+        <w:t>funzione</w:t>
+      </w:r>
+      <w:r>
+        <w:rPr>
+          <w:rFonts w:eastAsiaTheme="minorEastAsia"/>
+        </w:rPr>
+        <w:t xml:space="preserve"> di sistema OGGI() che restituisce una parola corrispondente al giorno della settimana odierno</w:t>
+      </w:r>
+    </w:p>
+    <w:p>
+      <w:pPr>
+        <w:pStyle w:val="Paragrafoelenco"/>
+      </w:pPr>
+    </w:p>
+    <w:p/>
     <w:p/>
     <w:sectPr>
       <w:pgSz w:w="11906" w:h="16838"/>

</xml_diff>